<commit_message>
Minor fixes to figures and captions
</commit_message>
<xml_diff>
--- a/Output/Drafts/Moreno_and_Sasaki_2023.docx
+++ b/Output/Drafts/Moreno_and_Sasaki_2023.docx
@@ -2563,7 +2563,7 @@
           <wp:inline>
             <wp:extent cx="2857500" cy="2857500"/>
             <wp:effectExtent b="0" l="0" r="0" t="0"/>
-            <wp:docPr descr="Estimation plots depicting the gradual reduction in thermal limits (measured as CTmax) in the starvation group relative to the fed control group. The top panel shows the raw CTmax values, with fed and starved individuals in green and blue, respectively. The bottom panel shows the calculated effect sizes for each comparison, along with 95% confidence intervals." title="" id="33" name="Picture"/>
+            <wp:docPr descr="Estimation plots depicting the gradual reduction in thermal limits (measured as CTmax) in the starvation group relative to the fed control group. The top panel shows the raw CTmax values, with fed and starved individuals in green and blue, respectively. The bottom panel shows the calculated effect sizes for each comparison, along with 95 percent confidence intervals." title="" id="33" name="Picture"/>
             <a:graphic>
               <a:graphicData uri="http://schemas.openxmlformats.org/drawingml/2006/picture">
                 <pic:pic>
@@ -2606,7 +2606,7 @@
         <w:pStyle w:val="ImageCaption"/>
       </w:pPr>
       <w:r>
-        <w:t xml:space="preserve">Estimation plots depicting the gradual reduction in thermal limits (measured as CTmax) in the starvation group relative to the fed control group. The top panel shows the raw CTmax values, with fed and starved individuals in green and blue, respectively. The bottom panel shows the calculated effect sizes for each comparison, along with 95% confidence intervals.</w:t>
+        <w:t xml:space="preserve">Estimation plots depicting the gradual reduction in thermal limits (measured as CTmax) in the starvation group relative to the fed control group. The top panel shows the raw CTmax values, with fed and starved individuals in green and blue, respectively. The bottom panel shows the calculated effect sizes for each comparison, along with 95 percent confidence intervals.</w:t>
       </w:r>
     </w:p>
     <w:p>

</xml_diff>